<commit_message>
Bilder in einen Ordner gepackt und Anforderungsspezifikation aktualisiert
</commit_message>
<xml_diff>
--- a/Dokumente/02_Arbeitsbereich/04_Anforderungsspezifikation/Anforderungsspezifikation.docx
+++ b/Dokumente/02_Arbeitsbereich/04_Anforderungsspezifikation/Anforderungsspezifikation.docx
@@ -152,7 +152,7 @@
                                     <w:tag w:val=""/>
                                     <w:id w:val="-650599894"/>
                                     <w:dataBinding w:prefixMappings="xmlns:ns0='http://schemas.microsoft.com/office/2006/coverPageProps' " w:xpath="/ns0:CoverPageProperties[1]/ns0:PublishDate[1]" w:storeItemID="{55AF091B-3C7A-41E3-B477-F2FDAA23CFDA}"/>
-                                    <w:date w:fullDate="2018-10-12T00:00:00Z">
+                                    <w:date w:fullDate="2018-10-14T00:00:00Z">
                                       <w:dateFormat w:val="d.M.yyyy"/>
                                       <w:lid w:val="de-DE"/>
                                       <w:storeMappedDataAs w:val="dateTime"/>
@@ -177,7 +177,7 @@
                                           <w:sz w:val="28"/>
                                           <w:szCs w:val="28"/>
                                         </w:rPr>
-                                        <w:t>12.10.2018</w:t>
+                                        <w:t>14.10.2018</w:t>
                                       </w:r>
                                     </w:p>
                                   </w:sdtContent>
@@ -3465,7 +3465,7 @@
                               <w:tag w:val=""/>
                               <w:id w:val="-650599894"/>
                               <w:dataBinding w:prefixMappings="xmlns:ns0='http://schemas.microsoft.com/office/2006/coverPageProps' " w:xpath="/ns0:CoverPageProperties[1]/ns0:PublishDate[1]" w:storeItemID="{55AF091B-3C7A-41E3-B477-F2FDAA23CFDA}"/>
-                              <w:date w:fullDate="2018-10-12T00:00:00Z">
+                              <w:date w:fullDate="2018-10-14T00:00:00Z">
                                 <w:dateFormat w:val="d.M.yyyy"/>
                                 <w:lid w:val="de-DE"/>
                                 <w:storeMappedDataAs w:val="dateTime"/>
@@ -3490,7 +3490,7 @@
                                     <w:sz w:val="28"/>
                                     <w:szCs w:val="28"/>
                                   </w:rPr>
-                                  <w:t>12.10.2018</w:t>
+                                  <w:t>14.10.2018</w:t>
                                 </w:r>
                               </w:p>
                             </w:sdtContent>
@@ -3705,8 +3705,18 @@
                                         <w:sz w:val="26"/>
                                         <w:szCs w:val="26"/>
                                       </w:rPr>
-                                      <w:t>Johannes Techel</w:t>
+                                      <w:t xml:space="preserve">Johannes </w:t>
                                     </w:r>
+                                    <w:proofErr w:type="spellStart"/>
+                                    <w:r>
+                                      <w:rPr>
+                                        <w:color w:val="5B9BD5" w:themeColor="accent1"/>
+                                        <w:sz w:val="26"/>
+                                        <w:szCs w:val="26"/>
+                                      </w:rPr>
+                                      <w:t>Techel</w:t>
+                                    </w:r>
+                                    <w:proofErr w:type="spellEnd"/>
                                   </w:sdtContent>
                                 </w:sdt>
                               </w:p>
@@ -3727,7 +3737,7 @@
                                     <w:sz w:val="20"/>
                                     <w:szCs w:val="20"/>
                                   </w:rPr>
-                                  <w:t>Version: 1.0</w:t>
+                                  <w:t>Version: 1.2</w:t>
                                 </w:r>
                               </w:p>
                               <w:p>
@@ -3841,7 +3851,7 @@
                               <w:sz w:val="20"/>
                               <w:szCs w:val="20"/>
                             </w:rPr>
-                            <w:t>Version: 1.0</w:t>
+                            <w:t>Version: 1.2</w:t>
                           </w:r>
                         </w:p>
                         <w:p>
@@ -3969,6 +3979,7 @@
                                   </w:sdtPr>
                                   <w:sdtEndPr/>
                                   <w:sdtContent>
+                                    <w:proofErr w:type="spellStart"/>
                                     <w:r>
                                       <w:rPr>
                                         <w:rFonts w:asciiTheme="majorHAnsi" w:eastAsiaTheme="majorEastAsia" w:hAnsiTheme="majorHAnsi" w:cstheme="majorBidi"/>
@@ -3978,6 +3989,7 @@
                                       </w:rPr>
                                       <w:t>UniRisk</w:t>
                                     </w:r>
+                                    <w:proofErr w:type="spellEnd"/>
                                   </w:sdtContent>
                                 </w:sdt>
                               </w:p>
@@ -4038,11 +4050,7 @@
               </mc:Choice>
               <mc:Fallback>
                 <w:pict>
-                  <v:shapetype w14:anchorId="0BD9FCA7" id="_x0000_t202" coordsize="21600,21600" o:spt="202" path="m0,0l0,21600,21600,21600,21600,0xe">
-                    <v:stroke joinstyle="miter"/>
-                    <v:path gradientshapeok="t" o:connecttype="rect"/>
-                  </v:shapetype>
-                  <v:shape id="Textfeld 1" o:spid="_x0000_s1056" type="#_x0000_t202" style="position:absolute;margin-left:0;margin-top:0;width:267.9pt;height:71.15pt;z-index:251660288;visibility:visible;mso-wrap-style:square;mso-width-percent:450;mso-height-percent:0;mso-left-percent:420;mso-top-percent:175;mso-wrap-distance-left:9pt;mso-wrap-distance-top:0;mso-wrap-distance-right:9pt;mso-wrap-distance-bottom:0;mso-position-horizontal-relative:page;mso-position-vertical-relative:page;mso-width-percent:450;mso-height-percent:0;mso-left-percent:420;mso-top-percent:175;mso-width-relative:page;mso-height-relative:margin;v-text-anchor:top" o:gfxdata="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" filled="f" stroked="f" strokeweight=".5pt">
+                  <v:shape w14:anchorId="0BD9FCA7" id="Textfeld 1" o:spid="_x0000_s1056" type="#_x0000_t202" style="position:absolute;margin-left:0;margin-top:0;width:267.9pt;height:71.15pt;z-index:251660288;visibility:visible;mso-wrap-style:square;mso-width-percent:450;mso-height-percent:0;mso-left-percent:420;mso-top-percent:175;mso-wrap-distance-left:9pt;mso-wrap-distance-top:0;mso-wrap-distance-right:9pt;mso-wrap-distance-bottom:0;mso-position-horizontal-relative:page;mso-position-vertical-relative:page;mso-width-percent:450;mso-height-percent:0;mso-left-percent:420;mso-top-percent:175;mso-width-relative:page;mso-height-relative:margin;v-text-anchor:top" o:gfxdata="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" filled="f" stroked="f" strokeweight=".5pt">
                     <v:textbox style="mso-fit-shape-to-text:t" inset="0,0,0,0">
                       <w:txbxContent>
                         <w:p>
@@ -4070,6 +4078,7 @@
                             </w:sdtPr>
                             <w:sdtEndPr/>
                             <w:sdtContent>
+                              <w:proofErr w:type="spellStart"/>
                               <w:r>
                                 <w:rPr>
                                   <w:rFonts w:asciiTheme="majorHAnsi" w:eastAsiaTheme="majorEastAsia" w:hAnsiTheme="majorHAnsi" w:cstheme="majorBidi"/>
@@ -4079,6 +4088,7 @@
                                 </w:rPr>
                                 <w:t>UniRisk</w:t>
                               </w:r>
+                              <w:proofErr w:type="spellEnd"/>
                             </w:sdtContent>
                           </w:sdt>
                         </w:p>
@@ -4153,7 +4163,7 @@
           <w:rFonts w:ascii="Cambria" w:hAnsi="Cambria"/>
         </w:rPr>
       </w:pPr>
-      <w:bookmarkStart w:id="0" w:name="_Toc526956432"/>
+      <w:bookmarkStart w:id="0" w:name="_Toc527303299"/>
       <w:r>
         <w:rPr>
           <w:rFonts w:ascii="Cambria" w:hAnsi="Cambria"/>
@@ -4190,7 +4200,23 @@
           <w:rFonts w:ascii="Cambria" w:hAnsi="Cambria"/>
           <w:color w:val="000000" w:themeColor="text1"/>
         </w:rPr>
-        <w:t xml:space="preserve"> Des Weiteren dient die Anforderungsspezifikation als Lastenheft (Benutzeranforderungen) und auch Pflichtenheft (Systemanforderungen) für das Projekt und bildet somit die vertragliche Grundlage des gesamten Vorhabens zwischen dem Kunden und dem Entwicklerteam.</w:t>
+        <w:t xml:space="preserve"> Des </w:t>
+      </w:r>
+      <w:proofErr w:type="spellStart"/>
+      <w:r>
+        <w:rPr>
+          <w:rFonts w:ascii="Cambria" w:hAnsi="Cambria"/>
+          <w:color w:val="000000" w:themeColor="text1"/>
+        </w:rPr>
+        <w:t>Weiteren</w:t>
+      </w:r>
+      <w:proofErr w:type="spellEnd"/>
+      <w:r>
+        <w:rPr>
+          <w:rFonts w:ascii="Cambria" w:hAnsi="Cambria"/>
+          <w:color w:val="000000" w:themeColor="text1"/>
+        </w:rPr>
+        <w:t xml:space="preserve"> dient die Anforderungsspezifikation als Lastenheft (Benutzeranforderungen) und auch Pflichtenheft (Systemanforderungen) für das Projekt und bildet somit die vertragliche Grundlage des gesamten Vorhabens zwischen dem Kunden und dem Entwicklerteam.</w:t>
       </w:r>
     </w:p>
     <w:p>
@@ -4208,7 +4234,7 @@
           <w:rFonts w:ascii="Cambria" w:hAnsi="Cambria"/>
         </w:rPr>
       </w:pPr>
-      <w:bookmarkStart w:id="1" w:name="_Toc526956433"/>
+      <w:bookmarkStart w:id="1" w:name="_Toc527303300"/>
       <w:r>
         <w:rPr>
           <w:rFonts w:ascii="Cambria" w:hAnsi="Cambria"/>
@@ -4409,8 +4435,16 @@
               <w:rPr>
                 <w:rFonts w:ascii="Cambria" w:hAnsi="Cambria"/>
               </w:rPr>
-              <w:t>Johannes Techel</w:t>
-            </w:r>
+              <w:t xml:space="preserve">Johannes </w:t>
+            </w:r>
+            <w:proofErr w:type="spellStart"/>
+            <w:r>
+              <w:rPr>
+                <w:rFonts w:ascii="Cambria" w:hAnsi="Cambria"/>
+              </w:rPr>
+              <w:t>Techel</w:t>
+            </w:r>
+            <w:proofErr w:type="spellEnd"/>
           </w:p>
         </w:tc>
         <w:tc>
@@ -4468,7 +4502,7 @@
               <w:rPr>
                 <w:rFonts w:ascii="Cambria" w:hAnsi="Cambria"/>
               </w:rPr>
-              <w:t>In Bearbeitung</w:t>
+              <w:t>Abgeschlossen</w:t>
             </w:r>
           </w:p>
         </w:tc>
@@ -4487,7 +4521,13 @@
               <w:rPr>
                 <w:rFonts w:ascii="Cambria" w:hAnsi="Cambria"/>
               </w:rPr>
-              <w:t>10.10.18</w:t>
+              <w:t>14</w:t>
+            </w:r>
+            <w:r>
+              <w:rPr>
+                <w:rFonts w:ascii="Cambria" w:hAnsi="Cambria"/>
+              </w:rPr>
+              <w:t>.10.18</w:t>
             </w:r>
           </w:p>
         </w:tc>
@@ -4506,8 +4546,16 @@
               <w:rPr>
                 <w:rFonts w:ascii="Cambria" w:hAnsi="Cambria"/>
               </w:rPr>
-              <w:t>Johannes Techel</w:t>
-            </w:r>
+              <w:t xml:space="preserve">Johannes </w:t>
+            </w:r>
+            <w:proofErr w:type="spellStart"/>
+            <w:r>
+              <w:rPr>
+                <w:rFonts w:ascii="Cambria" w:hAnsi="Cambria"/>
+              </w:rPr>
+              <w:t>Techel</w:t>
+            </w:r>
+            <w:proofErr w:type="spellEnd"/>
           </w:p>
         </w:tc>
         <w:tc>
@@ -4540,6 +4588,20 @@
                 <w:rFonts w:ascii="Cambria" w:hAnsi="Cambria"/>
               </w:rPr>
               <w:t>Systemarchitektur, Anwendungsfalldiagramm,</w:t>
+            </w:r>
+          </w:p>
+          <w:p>
+            <w:pPr>
+              <w:cnfStyle w:val="000000000000" w:firstRow="0" w:lastRow="0" w:firstColumn="0" w:lastColumn="0" w:oddVBand="0" w:evenVBand="0" w:oddHBand="0" w:evenHBand="0" w:firstRowFirstColumn="0" w:firstRowLastColumn="0" w:lastRowFirstColumn="0" w:lastRowLastColumn="0"/>
+              <w:rPr>
+                <w:rFonts w:ascii="Cambria" w:hAnsi="Cambria"/>
+              </w:rPr>
+            </w:pPr>
+            <w:r>
+              <w:rPr>
+                <w:rFonts w:ascii="Cambria" w:hAnsi="Cambria"/>
+              </w:rPr>
+              <w:t>Fachliches Datenmodell,</w:t>
             </w:r>
           </w:p>
           <w:p>
@@ -4570,6 +4632,12 @@
                 <w:rFonts w:ascii="Cambria" w:hAnsi="Cambria"/>
               </w:rPr>
             </w:pPr>
+            <w:r>
+              <w:rPr>
+                <w:rFonts w:ascii="Cambria" w:hAnsi="Cambria"/>
+              </w:rPr>
+              <w:t>1.2</w:t>
+            </w:r>
           </w:p>
         </w:tc>
         <w:tc>
@@ -4583,6 +4651,12 @@
                 <w:rFonts w:ascii="Cambria" w:hAnsi="Cambria"/>
               </w:rPr>
             </w:pPr>
+            <w:r>
+              <w:rPr>
+                <w:rFonts w:ascii="Cambria" w:hAnsi="Cambria"/>
+              </w:rPr>
+              <w:t>In Bearbeitung</w:t>
+            </w:r>
           </w:p>
         </w:tc>
         <w:tc>
@@ -4596,6 +4670,12 @@
                 <w:rFonts w:ascii="Cambria" w:hAnsi="Cambria"/>
               </w:rPr>
             </w:pPr>
+            <w:r>
+              <w:rPr>
+                <w:rFonts w:ascii="Cambria" w:hAnsi="Cambria"/>
+              </w:rPr>
+              <w:t>15.10.18</w:t>
+            </w:r>
           </w:p>
         </w:tc>
         <w:tc>
@@ -4609,6 +4689,20 @@
                 <w:rFonts w:ascii="Cambria" w:hAnsi="Cambria"/>
               </w:rPr>
             </w:pPr>
+            <w:r>
+              <w:rPr>
+                <w:rFonts w:ascii="Cambria" w:hAnsi="Cambria"/>
+              </w:rPr>
+              <w:t xml:space="preserve">Johannes </w:t>
+            </w:r>
+            <w:proofErr w:type="spellStart"/>
+            <w:r>
+              <w:rPr>
+                <w:rFonts w:ascii="Cambria" w:hAnsi="Cambria"/>
+              </w:rPr>
+              <w:t>Techel</w:t>
+            </w:r>
+            <w:proofErr w:type="spellEnd"/>
           </w:p>
         </w:tc>
         <w:tc>
@@ -4622,6 +4716,12 @@
                 <w:rFonts w:ascii="Cambria" w:hAnsi="Cambria"/>
               </w:rPr>
             </w:pPr>
+            <w:r>
+              <w:rPr>
+                <w:rFonts w:ascii="Cambria" w:hAnsi="Cambria"/>
+              </w:rPr>
+              <w:t>Aktivitätsdiagramme und Dialogspezifikation einfügen</w:t>
+            </w:r>
           </w:p>
         </w:tc>
       </w:tr>
@@ -4724,7 +4824,7 @@
             </w:rPr>
             <w:fldChar w:fldCharType="separate"/>
           </w:r>
-          <w:hyperlink w:anchor="_Toc526956432" w:history="1">
+          <w:hyperlink w:anchor="_Toc527303299" w:history="1">
             <w:r>
               <w:rPr>
                 <w:rStyle w:val="Link"/>
@@ -4752,7 +4852,7 @@
                 <w:noProof/>
                 <w:webHidden/>
               </w:rPr>
-              <w:instrText xml:space="preserve"> PAGEREF _Toc526956432 \h </w:instrText>
+              <w:instrText xml:space="preserve"> PAGEREF _Toc527303299 \h </w:instrText>
             </w:r>
             <w:r>
               <w:rPr>
@@ -4797,7 +4897,7 @@
               <w:lang w:eastAsia="de-DE"/>
             </w:rPr>
           </w:pPr>
-          <w:hyperlink w:anchor="_Toc526956433" w:history="1">
+          <w:hyperlink w:anchor="_Toc527303300" w:history="1">
             <w:r>
               <w:rPr>
                 <w:rStyle w:val="Link"/>
@@ -4825,7 +4925,7 @@
                 <w:noProof/>
                 <w:webHidden/>
               </w:rPr>
-              <w:instrText xml:space="preserve"> PAGEREF _Toc526956433 \h </w:instrText>
+              <w:instrText xml:space="preserve"> PAGEREF _Toc527303300 \h </w:instrText>
             </w:r>
             <w:r>
               <w:rPr>
@@ -4871,7 +4971,7 @@
               <w:lang w:eastAsia="de-DE"/>
             </w:rPr>
           </w:pPr>
-          <w:hyperlink w:anchor="_Toc526956434" w:history="1">
+          <w:hyperlink w:anchor="_Toc527303301" w:history="1">
             <w:r>
               <w:rPr>
                 <w:rStyle w:val="Link"/>
@@ -4917,7 +5017,7 @@
                 <w:noProof/>
                 <w:webHidden/>
               </w:rPr>
-              <w:instrText xml:space="preserve"> PAGEREF _Toc526956434 \h </w:instrText>
+              <w:instrText xml:space="preserve"> PAGEREF _Toc527303301 \h </w:instrText>
             </w:r>
             <w:r>
               <w:rPr>
@@ -4962,7 +5062,7 @@
               <w:szCs w:val="24"/>
             </w:rPr>
           </w:pPr>
-          <w:hyperlink w:anchor="_Toc526956435" w:history="1">
+          <w:hyperlink w:anchor="_Toc527303302" w:history="1">
             <w:r>
               <w:rPr>
                 <w:rStyle w:val="Link"/>
@@ -5007,7 +5107,7 @@
                 <w:noProof/>
                 <w:webHidden/>
               </w:rPr>
-              <w:instrText xml:space="preserve"> PAGEREF _Toc526956435 \h </w:instrText>
+              <w:instrText xml:space="preserve"> PAGEREF _Toc527303302 \h </w:instrText>
             </w:r>
             <w:r>
               <w:rPr>
@@ -5052,7 +5152,7 @@
               <w:szCs w:val="24"/>
             </w:rPr>
           </w:pPr>
-          <w:hyperlink w:anchor="_Toc526956436" w:history="1">
+          <w:hyperlink w:anchor="_Toc527303303" w:history="1">
             <w:r>
               <w:rPr>
                 <w:rStyle w:val="Link"/>
@@ -5097,7 +5197,7 @@
                 <w:noProof/>
                 <w:webHidden/>
               </w:rPr>
-              <w:instrText xml:space="preserve"> PAGEREF _Toc526956436 \h </w:instrText>
+              <w:instrText xml:space="preserve"> PAGEREF _Toc527303303 \h </w:instrText>
             </w:r>
             <w:r>
               <w:rPr>
@@ -5142,7 +5242,7 @@
               <w:szCs w:val="24"/>
             </w:rPr>
           </w:pPr>
-          <w:hyperlink w:anchor="_Toc526956437" w:history="1">
+          <w:hyperlink w:anchor="_Toc527303304" w:history="1">
             <w:r>
               <w:rPr>
                 <w:rStyle w:val="Link"/>
@@ -5187,7 +5287,7 @@
                 <w:noProof/>
                 <w:webHidden/>
               </w:rPr>
-              <w:instrText xml:space="preserve"> PAGEREF _Toc526956437 \h </w:instrText>
+              <w:instrText xml:space="preserve"> PAGEREF _Toc527303304 \h </w:instrText>
             </w:r>
             <w:r>
               <w:rPr>
@@ -5233,7 +5333,7 @@
               <w:lang w:eastAsia="de-DE"/>
             </w:rPr>
           </w:pPr>
-          <w:hyperlink w:anchor="_Toc526956438" w:history="1">
+          <w:hyperlink w:anchor="_Toc527303305" w:history="1">
             <w:r>
               <w:rPr>
                 <w:rStyle w:val="Link"/>
@@ -5279,7 +5379,7 @@
                 <w:noProof/>
                 <w:webHidden/>
               </w:rPr>
-              <w:instrText xml:space="preserve"> PAGEREF _Toc526956438 \h </w:instrText>
+              <w:instrText xml:space="preserve"> PAGEREF _Toc527303305 \h </w:instrText>
             </w:r>
             <w:r>
               <w:rPr>
@@ -5325,7 +5425,7 @@
               <w:lang w:eastAsia="de-DE"/>
             </w:rPr>
           </w:pPr>
-          <w:hyperlink w:anchor="_Toc526956439" w:history="1">
+          <w:hyperlink w:anchor="_Toc527303306" w:history="1">
             <w:r>
               <w:rPr>
                 <w:rStyle w:val="Link"/>
@@ -5371,7 +5471,7 @@
                 <w:noProof/>
                 <w:webHidden/>
               </w:rPr>
-              <w:instrText xml:space="preserve"> PAGEREF _Toc526956439 \h </w:instrText>
+              <w:instrText xml:space="preserve"> PAGEREF _Toc527303306 \h </w:instrText>
             </w:r>
             <w:r>
               <w:rPr>
@@ -5417,7 +5517,7 @@
               <w:lang w:eastAsia="de-DE"/>
             </w:rPr>
           </w:pPr>
-          <w:hyperlink w:anchor="_Toc526956440" w:history="1">
+          <w:hyperlink w:anchor="_Toc527303307" w:history="1">
             <w:r>
               <w:rPr>
                 <w:rStyle w:val="Link"/>
@@ -5463,7 +5563,7 @@
                 <w:noProof/>
                 <w:webHidden/>
               </w:rPr>
-              <w:instrText xml:space="preserve"> PAGEREF _Toc526956440 \h </w:instrText>
+              <w:instrText xml:space="preserve"> PAGEREF _Toc527303307 \h </w:instrText>
             </w:r>
             <w:r>
               <w:rPr>
@@ -5508,7 +5608,7 @@
               <w:szCs w:val="24"/>
             </w:rPr>
           </w:pPr>
-          <w:hyperlink w:anchor="_Toc526956441" w:history="1">
+          <w:hyperlink w:anchor="_Toc527303308" w:history="1">
             <w:r>
               <w:rPr>
                 <w:rStyle w:val="Link"/>
@@ -5551,7 +5651,7 @@
                 <w:noProof/>
                 <w:webHidden/>
               </w:rPr>
-              <w:instrText xml:space="preserve"> PAGEREF _Toc526956441 \h </w:instrText>
+              <w:instrText xml:space="preserve"> PAGEREF _Toc527303308 \h </w:instrText>
             </w:r>
             <w:r>
               <w:rPr>
@@ -5596,7 +5696,7 @@
               <w:szCs w:val="24"/>
             </w:rPr>
           </w:pPr>
-          <w:hyperlink w:anchor="_Toc526956442" w:history="1">
+          <w:hyperlink w:anchor="_Toc527303309" w:history="1">
             <w:r>
               <w:rPr>
                 <w:rStyle w:val="Link"/>
@@ -5618,7 +5718,7 @@
                 <w:rStyle w:val="Link"/>
                 <w:noProof/>
               </w:rPr>
-              <w:t>Aktivitätsdiagramme</w:t>
+              <w:t>Anwendungsfalldiagramm</w:t>
             </w:r>
             <w:r>
               <w:rPr>
@@ -5639,7 +5739,7 @@
                 <w:noProof/>
                 <w:webHidden/>
               </w:rPr>
-              <w:instrText xml:space="preserve"> PAGEREF _Toc526956442 \h </w:instrText>
+              <w:instrText xml:space="preserve"> PAGEREF _Toc527303309 \h </w:instrText>
             </w:r>
             <w:r>
               <w:rPr>
@@ -5660,6 +5760,94 @@
                 <w:webHidden/>
               </w:rPr>
               <w:t>9</w:t>
+            </w:r>
+            <w:r>
+              <w:rPr>
+                <w:noProof/>
+                <w:webHidden/>
+              </w:rPr>
+              <w:fldChar w:fldCharType="end"/>
+            </w:r>
+          </w:hyperlink>
+        </w:p>
+        <w:p>
+          <w:pPr>
+            <w:pStyle w:val="Verzeichnis2"/>
+            <w:tabs>
+              <w:tab w:val="left" w:pos="960"/>
+              <w:tab w:val="right" w:leader="dot" w:pos="9062"/>
+            </w:tabs>
+            <w:rPr>
+              <w:rFonts w:cstheme="minorBidi"/>
+              <w:noProof/>
+              <w:sz w:val="24"/>
+              <w:szCs w:val="24"/>
+            </w:rPr>
+          </w:pPr>
+          <w:hyperlink w:anchor="_Toc527303310" w:history="1">
+            <w:r>
+              <w:rPr>
+                <w:rStyle w:val="Link"/>
+                <w:noProof/>
+              </w:rPr>
+              <w:t>4.3</w:t>
+            </w:r>
+            <w:r>
+              <w:rPr>
+                <w:rFonts w:cstheme="minorBidi"/>
+                <w:noProof/>
+                <w:sz w:val="24"/>
+                <w:szCs w:val="24"/>
+              </w:rPr>
+              <w:tab/>
+            </w:r>
+            <w:r>
+              <w:rPr>
+                <w:rStyle w:val="Link"/>
+                <w:noProof/>
+              </w:rPr>
+              <w:t>Aktivitätsdiagramme</w:t>
+            </w:r>
+            <w:r>
+              <w:rPr>
+                <w:noProof/>
+                <w:webHidden/>
+              </w:rPr>
+              <w:tab/>
+            </w:r>
+            <w:r>
+              <w:rPr>
+                <w:noProof/>
+                <w:webHidden/>
+              </w:rPr>
+              <w:fldChar w:fldCharType="begin"/>
+            </w:r>
+            <w:r>
+              <w:rPr>
+                <w:noProof/>
+                <w:webHidden/>
+              </w:rPr>
+              <w:instrText xml:space="preserve"> PAGEREF _Toc527303310 \h </w:instrText>
+            </w:r>
+            <w:r>
+              <w:rPr>
+                <w:noProof/>
+                <w:webHidden/>
+              </w:rPr>
+            </w:r>
+            <w:r>
+              <w:rPr>
+                <w:noProof/>
+                <w:webHidden/>
+              </w:rPr>
+              <w:fldChar w:fldCharType="separate"/>
+            </w:r>
+            <w:r>
+              <w:rPr>
+                <w:noProof/>
+                <w:webHidden/>
+              </w:rPr>
+              <w:t>10</w:t>
             </w:r>
             <w:r>
               <w:rPr>
@@ -5685,7 +5873,7 @@
               <w:lang w:eastAsia="de-DE"/>
             </w:rPr>
           </w:pPr>
-          <w:hyperlink w:anchor="_Toc526956443" w:history="1">
+          <w:hyperlink w:anchor="_Toc527303311" w:history="1">
             <w:r>
               <w:rPr>
                 <w:rStyle w:val="Link"/>
@@ -5710,7 +5898,7 @@
                 <w:rFonts w:ascii="Cambria" w:hAnsi="Cambria"/>
                 <w:noProof/>
               </w:rPr>
-              <w:t>Systemmodelle</w:t>
+              <w:t>Fachliches Datenmodell</w:t>
             </w:r>
             <w:r>
               <w:rPr>
@@ -5731,7 +5919,7 @@
                 <w:noProof/>
                 <w:webHidden/>
               </w:rPr>
-              <w:instrText xml:space="preserve"> PAGEREF _Toc526956443 \h </w:instrText>
+              <w:instrText xml:space="preserve"> PAGEREF _Toc527303311 \h </w:instrText>
             </w:r>
             <w:r>
               <w:rPr>
@@ -5751,7 +5939,7 @@
                 <w:noProof/>
                 <w:webHidden/>
               </w:rPr>
-              <w:t>9</w:t>
+              <w:t>10</w:t>
             </w:r>
             <w:r>
               <w:rPr>
@@ -5777,7 +5965,7 @@
               <w:lang w:eastAsia="de-DE"/>
             </w:rPr>
           </w:pPr>
-          <w:hyperlink w:anchor="_Toc526956444" w:history="1">
+          <w:hyperlink w:anchor="_Toc527303312" w:history="1">
             <w:r>
               <w:rPr>
                 <w:rStyle w:val="Link"/>
@@ -5823,7 +6011,7 @@
                 <w:noProof/>
                 <w:webHidden/>
               </w:rPr>
-              <w:instrText xml:space="preserve"> PAGEREF _Toc526956444 \h </w:instrText>
+              <w:instrText xml:space="preserve"> PAGEREF _Toc527303312 \h </w:instrText>
             </w:r>
             <w:r>
               <w:rPr>
@@ -5843,7 +6031,7 @@
                 <w:noProof/>
                 <w:webHidden/>
               </w:rPr>
-              <w:t>10</w:t>
+              <w:t>11</w:t>
             </w:r>
             <w:r>
               <w:rPr>
@@ -5912,7 +6100,7 @@
           <w:rFonts w:ascii="Cambria" w:hAnsi="Cambria"/>
         </w:rPr>
       </w:pPr>
-      <w:bookmarkStart w:id="2" w:name="_Toc526956434"/>
+      <w:bookmarkStart w:id="2" w:name="_Toc527303301"/>
       <w:r>
         <w:rPr>
           <w:rFonts w:ascii="Cambria" w:hAnsi="Cambria"/>
@@ -5951,7 +6139,7 @@
           <w:rFonts w:ascii="Cambria" w:hAnsi="Cambria"/>
         </w:rPr>
       </w:pPr>
-      <w:bookmarkStart w:id="3" w:name="_Toc526956435"/>
+      <w:bookmarkStart w:id="3" w:name="_Toc527303302"/>
       <w:r>
         <w:rPr>
           <w:rFonts w:ascii="Cambria" w:hAnsi="Cambria"/>
@@ -6000,12 +6188,21 @@
         </w:rPr>
         <w:t xml:space="preserve"> Der Name dieses Spiels soll </w:t>
       </w:r>
+      <w:proofErr w:type="spellStart"/>
       <w:r>
         <w:rPr>
           <w:rFonts w:ascii="Cambria" w:hAnsi="Cambria"/>
           <w:b/>
         </w:rPr>
-        <w:t xml:space="preserve">UniRisk </w:t>
+        <w:t>UniRisk</w:t>
+      </w:r>
+      <w:proofErr w:type="spellEnd"/>
+      <w:r>
+        <w:rPr>
+          <w:rFonts w:ascii="Cambria" w:hAnsi="Cambria"/>
+          <w:b/>
+        </w:rPr>
+        <w:t xml:space="preserve"> </w:t>
       </w:r>
       <w:r>
         <w:rPr>
@@ -6059,7 +6256,7 @@
           <w:rFonts w:ascii="Cambria" w:hAnsi="Cambria"/>
         </w:rPr>
       </w:pPr>
-      <w:bookmarkStart w:id="4" w:name="_Toc526956436"/>
+      <w:bookmarkStart w:id="4" w:name="_Toc527303303"/>
       <w:r>
         <w:rPr>
           <w:rFonts w:ascii="Cambria" w:hAnsi="Cambria"/>
@@ -6081,7 +6278,21 @@
         <w:rPr>
           <w:rFonts w:ascii="Cambria" w:hAnsi="Cambria"/>
         </w:rPr>
-        <w:t>Die Regeln des Spiels basieren auf dem offiziellen Regelwerk von „Risiko Deluxe“.</w:t>
+        <w:t xml:space="preserve">Die Regeln des Spiels basieren auf dem offiziellen Regelwerk von „Risiko </w:t>
+      </w:r>
+      <w:proofErr w:type="spellStart"/>
+      <w:r>
+        <w:rPr>
+          <w:rFonts w:ascii="Cambria" w:hAnsi="Cambria"/>
+        </w:rPr>
+        <w:t>Deluxe</w:t>
+      </w:r>
+      <w:proofErr w:type="spellEnd"/>
+      <w:r>
+        <w:rPr>
+          <w:rFonts w:ascii="Cambria" w:hAnsi="Cambria"/>
+        </w:rPr>
+        <w:t>“.</w:t>
       </w:r>
       <w:r>
         <w:rPr>
@@ -6111,7 +6322,7 @@
           <w:rFonts w:ascii="Cambria" w:hAnsi="Cambria"/>
         </w:rPr>
       </w:pPr>
-      <w:bookmarkStart w:id="5" w:name="_Toc526956437"/>
+      <w:bookmarkStart w:id="5" w:name="_Toc527303304"/>
       <w:r>
         <w:rPr>
           <w:rFonts w:ascii="Cambria" w:hAnsi="Cambria"/>
@@ -6224,12 +6435,14 @@
           <w:rFonts w:ascii="Cambria" w:hAnsi="Cambria"/>
         </w:rPr>
       </w:pPr>
+      <w:proofErr w:type="spellStart"/>
       <w:r>
         <w:rPr>
           <w:rFonts w:ascii="Cambria" w:hAnsi="Cambria"/>
         </w:rPr>
         <w:t>Ersti</w:t>
       </w:r>
+      <w:proofErr w:type="spellEnd"/>
       <w:r>
         <w:rPr>
           <w:rFonts w:ascii="Cambria" w:hAnsi="Cambria"/>
@@ -6432,7 +6645,7 @@
           <w:rFonts w:ascii="Cambria" w:hAnsi="Cambria"/>
         </w:rPr>
       </w:pPr>
-      <w:bookmarkStart w:id="6" w:name="_Toc526956438"/>
+      <w:bookmarkStart w:id="6" w:name="_Toc527303305"/>
       <w:r>
         <w:rPr>
           <w:rFonts w:ascii="Cambria" w:hAnsi="Cambria"/>
@@ -6785,8 +6998,16 @@
                 <w:color w:val="000000"/>
               </w:rPr>
               <w:br/>
+            </w:r>
+            <w:proofErr w:type="spellStart"/>
+            <w:r>
+              <w:rPr>
+                <w:rFonts w:ascii="Calibri" w:eastAsia="Times New Roman" w:hAnsi="Calibri"/>
+                <w:color w:val="000000"/>
+              </w:rPr>
               <w:t>setzung</w:t>
             </w:r>
+            <w:proofErr w:type="spellEnd"/>
           </w:p>
         </w:tc>
         <w:tc>
@@ -7798,8 +8019,19 @@
                 <w:bCs/>
                 <w:color w:val="000000"/>
               </w:rPr>
-              <w:t>4/Server-Init</w:t>
-            </w:r>
+              <w:t>4/Server-</w:t>
+            </w:r>
+            <w:proofErr w:type="spellStart"/>
+            <w:r>
+              <w:rPr>
+                <w:rFonts w:ascii="Calibri" w:eastAsia="Times New Roman" w:hAnsi="Calibri"/>
+                <w:b/>
+                <w:bCs/>
+                <w:color w:val="000000"/>
+              </w:rPr>
+              <w:t>Init</w:t>
+            </w:r>
+            <w:proofErr w:type="spellEnd"/>
             <w:r>
               <w:rPr>
                 <w:rFonts w:ascii="Calibri" w:eastAsia="Times New Roman" w:hAnsi="Calibri"/>
@@ -8669,7 +8901,26 @@
                 <w:szCs w:val="22"/>
               </w:rPr>
               <w:br/>
-              <w:t>anzahl festgelegt</w:t>
+            </w:r>
+            <w:proofErr w:type="spellStart"/>
+            <w:r>
+              <w:rPr>
+                <w:rFonts w:ascii="Calibri" w:eastAsia="Times New Roman" w:hAnsi="Calibri"/>
+                <w:color w:val="000000"/>
+                <w:sz w:val="22"/>
+                <w:szCs w:val="22"/>
+              </w:rPr>
+              <w:t>anzahl</w:t>
+            </w:r>
+            <w:proofErr w:type="spellEnd"/>
+            <w:r>
+              <w:rPr>
+                <w:rFonts w:ascii="Calibri" w:eastAsia="Times New Roman" w:hAnsi="Calibri"/>
+                <w:color w:val="000000"/>
+                <w:sz w:val="22"/>
+                <w:szCs w:val="22"/>
+              </w:rPr>
+              <w:t xml:space="preserve"> festgelegt</w:t>
             </w:r>
             <w:r>
               <w:rPr>
@@ -8971,8 +9222,19 @@
                 <w:bCs/>
                 <w:color w:val="000000"/>
               </w:rPr>
-              <w:t>6/Client-Init</w:t>
-            </w:r>
+              <w:t>6/Client-</w:t>
+            </w:r>
+            <w:proofErr w:type="spellStart"/>
+            <w:r>
+              <w:rPr>
+                <w:rFonts w:ascii="Calibri" w:eastAsia="Times New Roman" w:hAnsi="Calibri"/>
+                <w:b/>
+                <w:bCs/>
+                <w:color w:val="000000"/>
+              </w:rPr>
+              <w:t>Init</w:t>
+            </w:r>
+            <w:proofErr w:type="spellEnd"/>
             <w:r>
               <w:rPr>
                 <w:rFonts w:ascii="Calibri" w:eastAsia="Times New Roman" w:hAnsi="Calibri"/>
@@ -9044,8 +9306,17 @@
                 <w:color w:val="000000"/>
               </w:rPr>
               <w:br/>
-              <w:t>-Anmelden an Server mit nickname</w:t>
-            </w:r>
+              <w:t xml:space="preserve">-Anmelden an Server mit </w:t>
+            </w:r>
+            <w:proofErr w:type="spellStart"/>
+            <w:r>
+              <w:rPr>
+                <w:rFonts w:ascii="Calibri" w:eastAsia="Times New Roman" w:hAnsi="Calibri"/>
+                <w:color w:val="000000"/>
+              </w:rPr>
+              <w:t>nickname</w:t>
+            </w:r>
+            <w:proofErr w:type="spellEnd"/>
             <w:r>
               <w:rPr>
                 <w:rFonts w:ascii="Calibri" w:eastAsia="Times New Roman" w:hAnsi="Calibri"/>
@@ -9442,7 +9713,39 @@
                 <w:color w:val="000000"/>
               </w:rPr>
               <w:br/>
-              <w:t>-Anmeldemaske (nickname/Passw.)</w:t>
+              <w:t>-Anmeldemaske (</w:t>
+            </w:r>
+            <w:proofErr w:type="spellStart"/>
+            <w:r>
+              <w:rPr>
+                <w:rFonts w:ascii="Calibri" w:eastAsia="Times New Roman" w:hAnsi="Calibri"/>
+                <w:color w:val="000000"/>
+              </w:rPr>
+              <w:t>nickname</w:t>
+            </w:r>
+            <w:proofErr w:type="spellEnd"/>
+            <w:r>
+              <w:rPr>
+                <w:rFonts w:ascii="Calibri" w:eastAsia="Times New Roman" w:hAnsi="Calibri"/>
+                <w:color w:val="000000"/>
+              </w:rPr>
+              <w:t>/</w:t>
+            </w:r>
+            <w:proofErr w:type="spellStart"/>
+            <w:r>
+              <w:rPr>
+                <w:rFonts w:ascii="Calibri" w:eastAsia="Times New Roman" w:hAnsi="Calibri"/>
+                <w:color w:val="000000"/>
+              </w:rPr>
+              <w:t>Passw</w:t>
+            </w:r>
+            <w:proofErr w:type="spellEnd"/>
+            <w:r>
+              <w:rPr>
+                <w:rFonts w:ascii="Calibri" w:eastAsia="Times New Roman" w:hAnsi="Calibri"/>
+                <w:color w:val="000000"/>
+              </w:rPr>
+              <w:t>.)</w:t>
             </w:r>
             <w:r>
               <w:rPr>
@@ -9474,8 +9777,16 @@
                 <w:color w:val="000000"/>
               </w:rPr>
               <w:br/>
+            </w:r>
+            <w:proofErr w:type="spellStart"/>
+            <w:r>
+              <w:rPr>
+                <w:rFonts w:ascii="Calibri" w:eastAsia="Times New Roman" w:hAnsi="Calibri"/>
+                <w:color w:val="000000"/>
+              </w:rPr>
               <w:t>fläche</w:t>
             </w:r>
+            <w:proofErr w:type="spellEnd"/>
           </w:p>
         </w:tc>
         <w:tc>
@@ -10270,7 +10581,27 @@
                 <w:szCs w:val="22"/>
               </w:rPr>
               <w:br/>
-              <w:t>des entsprechenden Besitzers ange-</w:t>
+              <w:t xml:space="preserve">des entsprechenden Besitzers </w:t>
+            </w:r>
+            <w:proofErr w:type="spellStart"/>
+            <w:r>
+              <w:rPr>
+                <w:rFonts w:ascii="Calibri" w:eastAsia="Times New Roman" w:hAnsi="Calibri"/>
+                <w:color w:val="000000"/>
+                <w:sz w:val="22"/>
+                <w:szCs w:val="22"/>
+              </w:rPr>
+              <w:t>ange</w:t>
+            </w:r>
+            <w:proofErr w:type="spellEnd"/>
+            <w:r>
+              <w:rPr>
+                <w:rFonts w:ascii="Calibri" w:eastAsia="Times New Roman" w:hAnsi="Calibri"/>
+                <w:color w:val="000000"/>
+                <w:sz w:val="22"/>
+                <w:szCs w:val="22"/>
+              </w:rPr>
+              <w:t>-</w:t>
             </w:r>
             <w:r>
               <w:rPr>
@@ -10367,6 +10698,7 @@
                 <w:szCs w:val="22"/>
               </w:rPr>
             </w:pPr>
+            <w:proofErr w:type="spellStart"/>
             <w:r>
               <w:rPr>
                 <w:rFonts w:ascii="Calibri" w:eastAsia="Times New Roman" w:hAnsi="Calibri"/>
@@ -10376,6 +10708,7 @@
               </w:rPr>
               <w:t>Bosin</w:t>
             </w:r>
+            <w:proofErr w:type="spellEnd"/>
             <w:r>
               <w:rPr>
                 <w:rFonts w:ascii="Calibri" w:eastAsia="Times New Roman" w:hAnsi="Calibri"/>
@@ -10785,7 +11118,39 @@
                 <w:color w:val="000000"/>
               </w:rPr>
               <w:br/>
-              <w:t>-&gt; Ab 5 + 3 Erstis: 5 Erstis = 1 Student</w:t>
+              <w:t xml:space="preserve">-&gt; Ab 5 + 3 </w:t>
+            </w:r>
+            <w:proofErr w:type="spellStart"/>
+            <w:r>
+              <w:rPr>
+                <w:rFonts w:ascii="Calibri" w:eastAsia="Times New Roman" w:hAnsi="Calibri"/>
+                <w:color w:val="000000"/>
+              </w:rPr>
+              <w:t>Erstis</w:t>
+            </w:r>
+            <w:proofErr w:type="spellEnd"/>
+            <w:r>
+              <w:rPr>
+                <w:rFonts w:ascii="Calibri" w:eastAsia="Times New Roman" w:hAnsi="Calibri"/>
+                <w:color w:val="000000"/>
+              </w:rPr>
+              <w:t xml:space="preserve">: 5 </w:t>
+            </w:r>
+            <w:proofErr w:type="spellStart"/>
+            <w:r>
+              <w:rPr>
+                <w:rFonts w:ascii="Calibri" w:eastAsia="Times New Roman" w:hAnsi="Calibri"/>
+                <w:color w:val="000000"/>
+              </w:rPr>
+              <w:t>Erstis</w:t>
+            </w:r>
+            <w:proofErr w:type="spellEnd"/>
+            <w:r>
+              <w:rPr>
+                <w:rFonts w:ascii="Calibri" w:eastAsia="Times New Roman" w:hAnsi="Calibri"/>
+                <w:color w:val="000000"/>
+              </w:rPr>
+              <w:t xml:space="preserve"> = 1 Student</w:t>
             </w:r>
             <w:r>
               <w:rPr>
@@ -10793,7 +11158,39 @@
                 <w:color w:val="000000"/>
               </w:rPr>
               <w:br/>
-              <w:t>-&gt; Ab 10 + 3 Erstis: 10 Erstis = 1 Prof.</w:t>
+              <w:t xml:space="preserve">-&gt; Ab 10 + 3 </w:t>
+            </w:r>
+            <w:proofErr w:type="spellStart"/>
+            <w:r>
+              <w:rPr>
+                <w:rFonts w:ascii="Calibri" w:eastAsia="Times New Roman" w:hAnsi="Calibri"/>
+                <w:color w:val="000000"/>
+              </w:rPr>
+              <w:t>Erstis</w:t>
+            </w:r>
+            <w:proofErr w:type="spellEnd"/>
+            <w:r>
+              <w:rPr>
+                <w:rFonts w:ascii="Calibri" w:eastAsia="Times New Roman" w:hAnsi="Calibri"/>
+                <w:color w:val="000000"/>
+              </w:rPr>
+              <w:t xml:space="preserve">: 10 </w:t>
+            </w:r>
+            <w:proofErr w:type="spellStart"/>
+            <w:r>
+              <w:rPr>
+                <w:rFonts w:ascii="Calibri" w:eastAsia="Times New Roman" w:hAnsi="Calibri"/>
+                <w:color w:val="000000"/>
+              </w:rPr>
+              <w:t>Erstis</w:t>
+            </w:r>
+            <w:proofErr w:type="spellEnd"/>
+            <w:r>
+              <w:rPr>
+                <w:rFonts w:ascii="Calibri" w:eastAsia="Times New Roman" w:hAnsi="Calibri"/>
+                <w:color w:val="000000"/>
+              </w:rPr>
+              <w:t xml:space="preserve"> = 1 Prof.</w:t>
             </w:r>
           </w:p>
         </w:tc>
@@ -10816,12 +11213,21 @@
                 <w:color w:val="000000"/>
               </w:rPr>
             </w:pPr>
-            <w:r>
-              <w:rPr>
-                <w:rFonts w:ascii="Calibri" w:eastAsia="Times New Roman" w:hAnsi="Calibri"/>
-                <w:color w:val="000000"/>
-              </w:rPr>
-              <w:t>Die Client An-</w:t>
+            <w:proofErr w:type="gramStart"/>
+            <w:r>
+              <w:rPr>
+                <w:rFonts w:ascii="Calibri" w:eastAsia="Times New Roman" w:hAnsi="Calibri"/>
+                <w:color w:val="000000"/>
+              </w:rPr>
+              <w:t>Die Client</w:t>
+            </w:r>
+            <w:proofErr w:type="gramEnd"/>
+            <w:r>
+              <w:rPr>
+                <w:rFonts w:ascii="Calibri" w:eastAsia="Times New Roman" w:hAnsi="Calibri"/>
+                <w:color w:val="000000"/>
+              </w:rPr>
+              <w:t xml:space="preserve"> An-</w:t>
             </w:r>
             <w:r>
               <w:rPr>
@@ -10829,7 +11235,22 @@
                 <w:color w:val="000000"/>
               </w:rPr>
               <w:br/>
-              <w:t>wendung muss so</w:t>
+            </w:r>
+            <w:proofErr w:type="spellStart"/>
+            <w:r>
+              <w:rPr>
+                <w:rFonts w:ascii="Calibri" w:eastAsia="Times New Roman" w:hAnsi="Calibri"/>
+                <w:color w:val="000000"/>
+              </w:rPr>
+              <w:t>wendung</w:t>
+            </w:r>
+            <w:proofErr w:type="spellEnd"/>
+            <w:r>
+              <w:rPr>
+                <w:rFonts w:ascii="Calibri" w:eastAsia="Times New Roman" w:hAnsi="Calibri"/>
+                <w:color w:val="000000"/>
+              </w:rPr>
+              <w:t xml:space="preserve"> muss so</w:t>
             </w:r>
             <w:r>
               <w:rPr>
@@ -10837,7 +11258,22 @@
                 <w:color w:val="000000"/>
               </w:rPr>
               <w:br/>
-              <w:t xml:space="preserve">designed sein, </w:t>
+            </w:r>
+            <w:proofErr w:type="spellStart"/>
+            <w:r>
+              <w:rPr>
+                <w:rFonts w:ascii="Calibri" w:eastAsia="Times New Roman" w:hAnsi="Calibri"/>
+                <w:color w:val="000000"/>
+              </w:rPr>
+              <w:t>designed</w:t>
+            </w:r>
+            <w:proofErr w:type="spellEnd"/>
+            <w:r>
+              <w:rPr>
+                <w:rFonts w:ascii="Calibri" w:eastAsia="Times New Roman" w:hAnsi="Calibri"/>
+                <w:color w:val="000000"/>
+              </w:rPr>
+              <w:t xml:space="preserve"> sein, </w:t>
             </w:r>
             <w:r>
               <w:rPr>
@@ -11130,7 +11566,7 @@
           <w:rFonts w:ascii="Cambria" w:hAnsi="Cambria"/>
         </w:rPr>
       </w:pPr>
-      <w:bookmarkStart w:id="7" w:name="_Toc526956439"/>
+      <w:bookmarkStart w:id="7" w:name="_Toc527303306"/>
       <w:r>
         <w:rPr>
           <w:rFonts w:ascii="Cambria" w:hAnsi="Cambria"/>
@@ -11387,7 +11823,7 @@
           <w:rFonts w:ascii="Cambria" w:hAnsi="Cambria"/>
         </w:rPr>
       </w:pPr>
-      <w:bookmarkStart w:id="8" w:name="_Toc526956440"/>
+      <w:bookmarkStart w:id="8" w:name="_Toc527303307"/>
       <w:r>
         <w:rPr>
           <w:rFonts w:ascii="Cambria" w:hAnsi="Cambria"/>
@@ -11405,7 +11841,7 @@
           <w:numId w:val="6"/>
         </w:numPr>
       </w:pPr>
-      <w:bookmarkStart w:id="9" w:name="_Toc526956441"/>
+      <w:bookmarkStart w:id="9" w:name="_Toc527303308"/>
       <w:r>
         <w:t>Anwendungsfall</w:t>
       </w:r>
@@ -11689,8 +12125,16 @@
                 <w:color w:val="000000"/>
               </w:rPr>
               <w:br/>
+            </w:r>
+            <w:proofErr w:type="spellStart"/>
+            <w:r>
+              <w:rPr>
+                <w:rFonts w:ascii="Cambria" w:eastAsia="Times New Roman" w:hAnsi="Cambria"/>
+                <w:color w:val="000000"/>
+              </w:rPr>
               <w:t>gebäude</w:t>
             </w:r>
+            <w:proofErr w:type="spellEnd"/>
             <w:r>
               <w:rPr>
                 <w:rFonts w:ascii="Cambria" w:eastAsia="Times New Roman" w:hAnsi="Cambria"/>
@@ -11834,8 +12278,16 @@
                 <w:color w:val="000000"/>
               </w:rPr>
               <w:br/>
+            </w:r>
+            <w:proofErr w:type="spellStart"/>
+            <w:r>
+              <w:rPr>
+                <w:rFonts w:ascii="Cambria" w:eastAsia="Times New Roman" w:hAnsi="Cambria"/>
+                <w:color w:val="000000"/>
+              </w:rPr>
               <w:t>standes</w:t>
             </w:r>
+            <w:proofErr w:type="spellEnd"/>
           </w:p>
         </w:tc>
         <w:tc>
@@ -12124,8 +12576,16 @@
                 <w:color w:val="000000"/>
               </w:rPr>
               <w:br/>
+            </w:r>
+            <w:proofErr w:type="spellStart"/>
+            <w:r>
+              <w:rPr>
+                <w:rFonts w:ascii="Cambria" w:eastAsia="Times New Roman" w:hAnsi="Cambria"/>
+                <w:color w:val="000000"/>
+              </w:rPr>
               <w:t>standes</w:t>
             </w:r>
+            <w:proofErr w:type="spellEnd"/>
           </w:p>
         </w:tc>
         <w:tc>
@@ -12564,15 +13024,46 @@
                 <w:color w:val="000000"/>
               </w:rPr>
               <w:br/>
-              <w:t>jeden Spieler ver-</w:t>
-            </w:r>
+              <w:t xml:space="preserve">jeden Spieler </w:t>
+            </w:r>
+            <w:proofErr w:type="spellStart"/>
             <w:r>
               <w:rPr>
                 <w:rFonts w:ascii="Cambria" w:eastAsia="Times New Roman" w:hAnsi="Cambria"/>
                 <w:color w:val="000000"/>
               </w:rPr>
+              <w:t>ver</w:t>
+            </w:r>
+            <w:proofErr w:type="spellEnd"/>
+            <w:r>
+              <w:rPr>
+                <w:rFonts w:ascii="Cambria" w:eastAsia="Times New Roman" w:hAnsi="Cambria"/>
+                <w:color w:val="000000"/>
+              </w:rPr>
+              <w:t>-</w:t>
+            </w:r>
+            <w:r>
+              <w:rPr>
+                <w:rFonts w:ascii="Cambria" w:eastAsia="Times New Roman" w:hAnsi="Cambria"/>
+                <w:color w:val="000000"/>
+              </w:rPr>
               <w:br/>
-              <w:t>fügbar sind</w:t>
+            </w:r>
+            <w:proofErr w:type="spellStart"/>
+            <w:r>
+              <w:rPr>
+                <w:rFonts w:ascii="Cambria" w:eastAsia="Times New Roman" w:hAnsi="Cambria"/>
+                <w:color w:val="000000"/>
+              </w:rPr>
+              <w:t>fügbar</w:t>
+            </w:r>
+            <w:proofErr w:type="spellEnd"/>
+            <w:r>
+              <w:rPr>
+                <w:rFonts w:ascii="Cambria" w:eastAsia="Times New Roman" w:hAnsi="Cambria"/>
+                <w:color w:val="000000"/>
+              </w:rPr>
+              <w:t xml:space="preserve"> sind</w:t>
             </w:r>
           </w:p>
         </w:tc>
@@ -13436,9 +13927,11 @@
           <w:numId w:val="6"/>
         </w:numPr>
       </w:pPr>
+      <w:bookmarkStart w:id="10" w:name="_Toc527303309"/>
       <w:r>
         <w:t>Anwendungsfalldiagramm</w:t>
       </w:r>
+      <w:bookmarkEnd w:id="10"/>
     </w:p>
     <w:p>
       <w:pPr>
@@ -13453,8 +13946,6 @@
           <w:lang w:eastAsia="en-US"/>
         </w:rPr>
       </w:pPr>
-      <w:bookmarkStart w:id="10" w:name="_GoBack"/>
-      <w:bookmarkEnd w:id="10"/>
     </w:p>
     <w:p>
       <w:pPr>
@@ -13581,99 +14072,17 @@
     </w:p>
     <w:p>
       <w:pPr>
-        <w:rPr>
-          <w:lang w:eastAsia="en-US"/>
-        </w:rPr>
-      </w:pPr>
-    </w:p>
-    <w:p>
-      <w:pPr>
-        <w:rPr>
-          <w:lang w:eastAsia="en-US"/>
-        </w:rPr>
-      </w:pPr>
-    </w:p>
-    <w:p>
-      <w:pPr>
-        <w:rPr>
-          <w:lang w:eastAsia="en-US"/>
-        </w:rPr>
-      </w:pPr>
-    </w:p>
-    <w:p>
-      <w:pPr>
-        <w:rPr>
-          <w:lang w:eastAsia="en-US"/>
-        </w:rPr>
-      </w:pPr>
-    </w:p>
-    <w:p>
-      <w:pPr>
-        <w:rPr>
-          <w:lang w:eastAsia="en-US"/>
-        </w:rPr>
-      </w:pPr>
-    </w:p>
-    <w:p>
-      <w:pPr>
-        <w:rPr>
-          <w:lang w:eastAsia="en-US"/>
-        </w:rPr>
-      </w:pPr>
-    </w:p>
-    <w:p>
-      <w:pPr>
-        <w:rPr>
-          <w:lang w:eastAsia="en-US"/>
-        </w:rPr>
-      </w:pPr>
-    </w:p>
-    <w:p>
-      <w:pPr>
-        <w:rPr>
-          <w:lang w:eastAsia="en-US"/>
-        </w:rPr>
-      </w:pPr>
-    </w:p>
-    <w:p>
-      <w:pPr>
-        <w:rPr>
-          <w:lang w:eastAsia="en-US"/>
-        </w:rPr>
-      </w:pPr>
-    </w:p>
-    <w:p>
-      <w:pPr>
-        <w:rPr>
-          <w:lang w:eastAsia="en-US"/>
-        </w:rPr>
-      </w:pPr>
-    </w:p>
-    <w:p>
-      <w:pPr>
-        <w:rPr>
-          <w:lang w:eastAsia="en-US"/>
-        </w:rPr>
-      </w:pPr>
-    </w:p>
-    <w:p>
-      <w:pPr>
-        <w:rPr>
-          <w:lang w:eastAsia="en-US"/>
-        </w:rPr>
-      </w:pPr>
-    </w:p>
-    <w:p>
-      <w:pPr>
         <w:pStyle w:val="berschrift2"/>
         <w:numPr>
           <w:ilvl w:val="1"/>
           <w:numId w:val="6"/>
         </w:numPr>
       </w:pPr>
+      <w:bookmarkStart w:id="11" w:name="_Toc527303310"/>
       <w:r>
         <w:t>Aktivitätsdiagramme</w:t>
       </w:r>
+      <w:bookmarkEnd w:id="11"/>
     </w:p>
     <w:p/>
     <w:p>
@@ -13701,14 +14110,42 @@
           <w:rFonts w:ascii="Cambria" w:hAnsi="Cambria"/>
         </w:rPr>
       </w:pPr>
-      <w:bookmarkStart w:id="11" w:name="_Toc526956443"/>
+      <w:bookmarkStart w:id="12" w:name="_Toc527303311"/>
       <w:r>
         <w:rPr>
           <w:rFonts w:ascii="Cambria" w:hAnsi="Cambria"/>
         </w:rPr>
-        <w:t>Systemmodelle</w:t>
+        <w:t>Fachliches Datenmodell</w:t>
       </w:r>
-      <w:bookmarkEnd w:id="11"/>
+      <w:bookmarkEnd w:id="12"/>
+    </w:p>
+    <w:p>
+      <w:pPr>
+        <w:rPr>
+          <w:lang w:eastAsia="en-US"/>
+        </w:rPr>
+      </w:pPr>
+    </w:p>
+    <w:p>
+      <w:pPr>
+        <w:rPr>
+          <w:lang w:eastAsia="en-US"/>
+        </w:rPr>
+      </w:pPr>
+    </w:p>
+    <w:p>
+      <w:pPr>
+        <w:rPr>
+          <w:lang w:eastAsia="en-US"/>
+        </w:rPr>
+      </w:pPr>
+    </w:p>
+    <w:p>
+      <w:pPr>
+        <w:rPr>
+          <w:lang w:eastAsia="en-US"/>
+        </w:rPr>
+      </w:pPr>
     </w:p>
     <w:p>
       <w:pPr>
@@ -13719,13 +14156,57 @@
     </w:p>
     <w:p>
       <w:r>
-        <w:t>[</w:t>
-      </w:r>
-      <w:r>
-        <w:t>Fachliches Datenmodell wird von Chefarchitekt erstellt und dann hier eingefügt</w:t>
-      </w:r>
-      <w:r>
-        <w:t>]</w:t>
+        <w:rPr>
+          <w:noProof/>
+        </w:rPr>
+        <w:drawing>
+          <wp:inline distT="0" distB="0" distL="0" distR="0" wp14:anchorId="392771F0" wp14:editId="2763C758">
+            <wp:extent cx="5384800" cy="4038600"/>
+            <wp:effectExtent l="0" t="0" r="0" b="0"/>
+            <wp:docPr id="34" name="Bild 34" descr="fachlichesDatenmodel.png"/>
+            <wp:cNvGraphicFramePr>
+              <a:graphicFrameLocks xmlns:a="http://schemas.openxmlformats.org/drawingml/2006/main" noChangeAspect="1"/>
+            </wp:cNvGraphicFramePr>
+            <a:graphic xmlns:a="http://schemas.openxmlformats.org/drawingml/2006/main">
+              <a:graphicData uri="http://schemas.openxmlformats.org/drawingml/2006/picture">
+                <pic:pic xmlns:pic="http://schemas.openxmlformats.org/drawingml/2006/picture">
+                  <pic:nvPicPr>
+                    <pic:cNvPr id="0" name="Picture 1" descr="fachlichesDatenmodel.png"/>
+                    <pic:cNvPicPr>
+                      <a:picLocks noChangeAspect="1" noChangeArrowheads="1"/>
+                    </pic:cNvPicPr>
+                  </pic:nvPicPr>
+                  <pic:blipFill>
+                    <a:blip r:embed="rId11">
+                      <a:extLst>
+                        <a:ext uri="{28A0092B-C50C-407E-A947-70E740481C1C}">
+                          <a14:useLocalDpi xmlns:a14="http://schemas.microsoft.com/office/drawing/2010/main" val="0"/>
+                        </a:ext>
+                      </a:extLst>
+                    </a:blip>
+                    <a:srcRect/>
+                    <a:stretch>
+                      <a:fillRect/>
+                    </a:stretch>
+                  </pic:blipFill>
+                  <pic:spPr bwMode="auto">
+                    <a:xfrm>
+                      <a:off x="0" y="0"/>
+                      <a:ext cx="5384800" cy="4038600"/>
+                    </a:xfrm>
+                    <a:prstGeom prst="rect">
+                      <a:avLst/>
+                    </a:prstGeom>
+                    <a:noFill/>
+                    <a:ln>
+                      <a:noFill/>
+                    </a:ln>
+                  </pic:spPr>
+                </pic:pic>
+              </a:graphicData>
+            </a:graphic>
+          </wp:inline>
+        </w:drawing>
       </w:r>
     </w:p>
     <w:p/>
@@ -13742,11 +14223,6 @@
     <w:p/>
     <w:p/>
     <w:p/>
-    <w:p/>
-    <w:p/>
-    <w:p/>
-    <w:p/>
-    <w:p/>
     <w:p>
       <w:pPr>
         <w:pStyle w:val="berschrift1"/>
@@ -13758,14 +14234,14 @@
           <w:rFonts w:ascii="Cambria" w:hAnsi="Cambria"/>
         </w:rPr>
       </w:pPr>
-      <w:bookmarkStart w:id="12" w:name="_Toc526956444"/>
+      <w:bookmarkStart w:id="13" w:name="_Toc527303312"/>
       <w:r>
         <w:rPr>
           <w:rFonts w:ascii="Cambria" w:hAnsi="Cambria"/>
         </w:rPr>
         <w:t>Anhang</w:t>
       </w:r>
-      <w:bookmarkEnd w:id="12"/>
+      <w:bookmarkEnd w:id="13"/>
     </w:p>
     <w:p/>
     <w:p>
@@ -13773,9 +14249,14 @@
         <w:t>-Übersicht Spielkarte (Skizze)</w:t>
       </w:r>
     </w:p>
+    <w:p/>
+    <w:p>
+      <w:bookmarkStart w:id="14" w:name="_GoBack"/>
+      <w:bookmarkEnd w:id="14"/>
+    </w:p>
     <w:sectPr>
-      <w:headerReference w:type="default" r:id="rId11"/>
-      <w:footerReference w:type="default" r:id="rId12"/>
+      <w:headerReference w:type="default" r:id="rId12"/>
+      <w:footerReference w:type="default" r:id="rId13"/>
       <w:pgSz w:w="11906" w:h="16838"/>
       <w:pgMar w:top="1417" w:right="1417" w:bottom="1134" w:left="1417" w:header="708" w:footer="708" w:gutter="0"/>
       <w:pgNumType w:start="0"/>
@@ -13816,7 +14297,10 @@
       <w:t>Version: 1.</w:t>
     </w:r>
     <w:r>
-      <w:t>0 (In Bearbeitung)</w:t>
+      <w:t>2</w:t>
+    </w:r>
+    <w:r>
+      <w:t xml:space="preserve"> (In Bearbeitung)</w:t>
     </w:r>
     <w:r>
       <w:tab/>
@@ -13853,7 +14337,7 @@
           <w:rPr>
             <w:noProof/>
           </w:rPr>
-          <w:t>8</w:t>
+          <w:t>10</w:t>
         </w:r>
         <w:r>
           <w:fldChar w:fldCharType="end"/>
@@ -13904,17 +14388,21 @@
     <w:pPr>
       <w:pStyle w:val="Kopfzeile"/>
     </w:pPr>
+    <w:proofErr w:type="spellStart"/>
     <w:r>
       <w:t>UniRisk</w:t>
     </w:r>
+    <w:proofErr w:type="spellEnd"/>
   </w:p>
   <w:p>
     <w:pPr>
       <w:pStyle w:val="Kopfzeile"/>
     </w:pPr>
+    <w:proofErr w:type="spellStart"/>
     <w:r>
       <w:t>Anforderungsspezifkation</w:t>
     </w:r>
+    <w:proofErr w:type="spellEnd"/>
   </w:p>
 </w:hdr>
 </file>
@@ -15833,7 +16321,7 @@
 
 <file path=customXml/item1.xml><?xml version="1.0" encoding="utf-8"?>
 <CoverPageProperties xmlns="http://schemas.microsoft.com/office/2006/coverPageProps">
-  <PublishDate>2018-10-12T00:00:00</PublishDate>
+  <PublishDate>2018-10-14T00:00:00</PublishDate>
   <Abstract/>
   <CompanyAddress/>
   <CompanyPhone/>
@@ -15855,7 +16343,7 @@
 </file>
 
 <file path=customXml/itemProps2.xml><?xml version="1.0" encoding="utf-8"?>
-<ds:datastoreItem xmlns:ds="http://schemas.openxmlformats.org/officeDocument/2006/customXml" ds:itemID="{09D72144-326F-0A49-9D91-35ED9EAD192C}">
+<ds:datastoreItem xmlns:ds="http://schemas.openxmlformats.org/officeDocument/2006/customXml" ds:itemID="{2271482A-EE73-1A45-8875-9BB0AF5A349C}">
   <ds:schemaRefs>
     <ds:schemaRef ds:uri="http://schemas.openxmlformats.org/officeDocument/2006/bibliography"/>
   </ds:schemaRefs>

</xml_diff>

<commit_message>
Noch den Campus Plan als Anhang rangemacht. War ja so gewuenscht vom Kunden
</commit_message>
<xml_diff>
--- a/Dokumente/02_Arbeitsbereich/04_Anforderungsspezifikation/Anforderungsspezifikation.docx
+++ b/Dokumente/02_Arbeitsbereich/04_Anforderungsspezifikation/Anforderungsspezifikation.docx
@@ -4050,7 +4050,11 @@
               </mc:Choice>
               <mc:Fallback>
                 <w:pict>
-                  <v:shape w14:anchorId="0BD9FCA7" id="Textfeld 1" o:spid="_x0000_s1056" type="#_x0000_t202" style="position:absolute;margin-left:0;margin-top:0;width:267.9pt;height:71.15pt;z-index:251660288;visibility:visible;mso-wrap-style:square;mso-width-percent:450;mso-height-percent:0;mso-left-percent:420;mso-top-percent:175;mso-wrap-distance-left:9pt;mso-wrap-distance-top:0;mso-wrap-distance-right:9pt;mso-wrap-distance-bottom:0;mso-position-horizontal-relative:page;mso-position-vertical-relative:page;mso-width-percent:450;mso-height-percent:0;mso-left-percent:420;mso-top-percent:175;mso-width-relative:page;mso-height-relative:margin;v-text-anchor:top" o:gfxdata="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" filled="f" stroked="f" strokeweight=".5pt">
+                  <v:shapetype w14:anchorId="0BD9FCA7" id="_x0000_t202" coordsize="21600,21600" o:spt="202" path="m0,0l0,21600,21600,21600,21600,0xe">
+                    <v:stroke joinstyle="miter"/>
+                    <v:path gradientshapeok="t" o:connecttype="rect"/>
+                  </v:shapetype>
+                  <v:shape id="Textfeld 1" o:spid="_x0000_s1056" type="#_x0000_t202" style="position:absolute;margin-left:0;margin-top:0;width:267.9pt;height:71.15pt;z-index:251660288;visibility:visible;mso-wrap-style:square;mso-width-percent:450;mso-height-percent:0;mso-left-percent:420;mso-top-percent:175;mso-wrap-distance-left:9pt;mso-wrap-distance-top:0;mso-wrap-distance-right:9pt;mso-wrap-distance-bottom:0;mso-position-horizontal-relative:page;mso-position-vertical-relative:page;mso-width-percent:450;mso-height-percent:0;mso-left-percent:420;mso-top-percent:175;mso-width-relative:page;mso-height-relative:margin;v-text-anchor:top" o:gfxdata="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" filled="f" stroked="f" strokeweight=".5pt">
                     <v:textbox style="mso-fit-shape-to-text:t" inset="0,0,0,0">
                       <w:txbxContent>
                         <w:p>
@@ -14251,12 +14255,66 @@
     </w:p>
     <w:p/>
     <w:p>
+      <w:r>
+        <w:rPr>
+          <w:noProof/>
+        </w:rPr>
+        <w:lastRenderedPageBreak/>
+        <w:drawing>
+          <wp:inline distT="0" distB="0" distL="0" distR="0" wp14:anchorId="16F2A39A" wp14:editId="01AFF1FA">
+            <wp:extent cx="6122035" cy="8662747"/>
+            <wp:effectExtent l="0" t="0" r="0" b="0"/>
+            <wp:docPr id="37" name="Bild 37" descr="../../../../Desktop/CampusPlan.png"/>
+            <wp:cNvGraphicFramePr>
+              <a:graphicFrameLocks xmlns:a="http://schemas.openxmlformats.org/drawingml/2006/main" noChangeAspect="1"/>
+            </wp:cNvGraphicFramePr>
+            <a:graphic xmlns:a="http://schemas.openxmlformats.org/drawingml/2006/main">
+              <a:graphicData uri="http://schemas.openxmlformats.org/drawingml/2006/picture">
+                <pic:pic xmlns:pic="http://schemas.openxmlformats.org/drawingml/2006/picture">
+                  <pic:nvPicPr>
+                    <pic:cNvPr id="0" name="Picture 3" descr="../../../../Desktop/CampusPlan.png"/>
+                    <pic:cNvPicPr>
+                      <a:picLocks noChangeAspect="1" noChangeArrowheads="1"/>
+                    </pic:cNvPicPr>
+                  </pic:nvPicPr>
+                  <pic:blipFill>
+                    <a:blip r:embed="rId12">
+                      <a:extLst>
+                        <a:ext uri="{28A0092B-C50C-407E-A947-70E740481C1C}">
+                          <a14:useLocalDpi xmlns:a14="http://schemas.microsoft.com/office/drawing/2010/main" val="0"/>
+                        </a:ext>
+                      </a:extLst>
+                    </a:blip>
+                    <a:srcRect/>
+                    <a:stretch>
+                      <a:fillRect/>
+                    </a:stretch>
+                  </pic:blipFill>
+                  <pic:spPr bwMode="auto">
+                    <a:xfrm>
+                      <a:off x="0" y="0"/>
+                      <a:ext cx="6127313" cy="8670215"/>
+                    </a:xfrm>
+                    <a:prstGeom prst="rect">
+                      <a:avLst/>
+                    </a:prstGeom>
+                    <a:noFill/>
+                    <a:ln>
+                      <a:noFill/>
+                    </a:ln>
+                  </pic:spPr>
+                </pic:pic>
+              </a:graphicData>
+            </a:graphic>
+          </wp:inline>
+        </w:drawing>
+      </w:r>
       <w:bookmarkStart w:id="14" w:name="_GoBack"/>
       <w:bookmarkEnd w:id="14"/>
     </w:p>
     <w:sectPr>
-      <w:headerReference w:type="default" r:id="rId12"/>
-      <w:footerReference w:type="default" r:id="rId13"/>
+      <w:headerReference w:type="default" r:id="rId13"/>
+      <w:footerReference w:type="default" r:id="rId14"/>
       <w:pgSz w:w="11906" w:h="16838"/>
       <w:pgMar w:top="1417" w:right="1417" w:bottom="1134" w:left="1417" w:header="708" w:footer="708" w:gutter="0"/>
       <w:pgNumType w:start="0"/>
@@ -14337,7 +14395,7 @@
           <w:rPr>
             <w:noProof/>
           </w:rPr>
-          <w:t>10</w:t>
+          <w:t>2</w:t>
         </w:r>
         <w:r>
           <w:fldChar w:fldCharType="end"/>
@@ -16343,7 +16401,7 @@
 </file>
 
 <file path=customXml/itemProps2.xml><?xml version="1.0" encoding="utf-8"?>
-<ds:datastoreItem xmlns:ds="http://schemas.openxmlformats.org/officeDocument/2006/customXml" ds:itemID="{2271482A-EE73-1A45-8875-9BB0AF5A349C}">
+<ds:datastoreItem xmlns:ds="http://schemas.openxmlformats.org/officeDocument/2006/customXml" ds:itemID="{B7706756-4610-764A-9BB6-8CF65E93CB38}">
   <ds:schemaRefs>
     <ds:schemaRef ds:uri="http://schemas.openxmlformats.org/officeDocument/2006/bibliography"/>
   </ds:schemaRefs>

</xml_diff>